<commit_message>
check in new training material
</commit_message>
<xml_diff>
--- a/LeetCode_Day_22_Backtracking_II_Memorization.docx
+++ b/LeetCode_Day_22_Backtracking_II_Memorization.docx
@@ -71,33 +71,21 @@
         <w:pStyle w:val="Heading2"/>
       </w:pPr>
       <w:r>
-        <w:t>Pruning</w:t>
-      </w:r>
-    </w:p>
-    <w:p>
-      <w:r>
-        <w:t xml:space="preserve">If we consider the whole search process as a tree, then the key to </w:t>
-      </w:r>
-      <w:proofErr w:type="gramStart"/>
-      <w:r>
-        <w:t>improve</w:t>
-      </w:r>
-      <w:proofErr w:type="gramEnd"/>
-      <w:r>
-        <w:t xml:space="preserve"> the performance of backtracking is the pruning. We should cut the invalid choice as soon as possible and avoid going further steps to waste </w:t>
-      </w:r>
-      <w:proofErr w:type="gramStart"/>
-      <w:r>
-        <w:t>the time</w:t>
-      </w:r>
-      <w:proofErr w:type="gramEnd"/>
-      <w:r>
-        <w:t>.</w:t>
-      </w:r>
-    </w:p>
-    <w:p>
-      <w:r>
-        <w:t>One common technique we use is to memorize the previous search result. This is called memorization.</w:t>
+        <w:t>Memory in Bit Mask</w:t>
+      </w:r>
+    </w:p>
+    <w:p>
+      <w:r>
+        <w:t xml:space="preserve">To improve the performance in backtracking, we should remember the choice and avoid duplicate search. If the </w:t>
+      </w:r>
+      <w:r>
+        <w:t xml:space="preserve">order of </w:t>
+      </w:r>
+      <w:r>
+        <w:t xml:space="preserve">selection </w:t>
+      </w:r>
+      <w:r>
+        <w:t>already happened is irrelevant to the remaining choice, we can memorize it by bit mask.</w:t>
       </w:r>
     </w:p>
     <w:p>
@@ -624,7 +612,6 @@
           <w:sz w:val="20"/>
           <w:szCs w:val="20"/>
         </w:rPr>
-        <w:lastRenderedPageBreak/>
         <w:t>false</w:t>
       </w:r>
     </w:p>
@@ -666,6 +653,7 @@
           <w:sz w:val="20"/>
           <w:szCs w:val="20"/>
         </w:rPr>
+        <w:lastRenderedPageBreak/>
         <w:t>Explanation:</w:t>
       </w:r>
     </w:p>
@@ -2592,44 +2580,44 @@
           <w:sz w:val="19"/>
           <w:szCs w:val="19"/>
         </w:rPr>
+        <w:t>}</w:t>
+      </w:r>
+    </w:p>
+    <w:p>
+      <w:pPr>
+        <w:autoSpaceDE w:val="0"/>
+        <w:autoSpaceDN w:val="0"/>
+        <w:adjustRightInd w:val="0"/>
+        <w:spacing w:after="0" w:line="240" w:lineRule="auto"/>
+        <w:rPr>
+          <w:rFonts w:ascii="Consolas" w:hAnsi="Consolas" w:cs="Consolas"/>
+          <w:color w:val="000000"/>
+          <w:sz w:val="19"/>
+          <w:szCs w:val="19"/>
+        </w:rPr>
+      </w:pPr>
+    </w:p>
+    <w:p>
+      <w:pPr>
+        <w:autoSpaceDE w:val="0"/>
+        <w:autoSpaceDN w:val="0"/>
+        <w:adjustRightInd w:val="0"/>
+        <w:spacing w:after="0" w:line="240" w:lineRule="auto"/>
+        <w:rPr>
+          <w:rFonts w:ascii="Consolas" w:hAnsi="Consolas" w:cs="Consolas"/>
+          <w:color w:val="000000"/>
+          <w:sz w:val="19"/>
+          <w:szCs w:val="19"/>
+        </w:rPr>
+      </w:pPr>
+      <w:r>
+        <w:rPr>
+          <w:rFonts w:ascii="Consolas" w:hAnsi="Consolas" w:cs="Consolas"/>
+          <w:color w:val="006400"/>
+          <w:sz w:val="19"/>
+          <w:szCs w:val="19"/>
+        </w:rPr>
         <w:lastRenderedPageBreak/>
-        <w:t>}</w:t>
-      </w:r>
-    </w:p>
-    <w:p>
-      <w:pPr>
-        <w:autoSpaceDE w:val="0"/>
-        <w:autoSpaceDN w:val="0"/>
-        <w:adjustRightInd w:val="0"/>
-        <w:spacing w:after="0" w:line="240" w:lineRule="auto"/>
-        <w:rPr>
-          <w:rFonts w:ascii="Consolas" w:hAnsi="Consolas" w:cs="Consolas"/>
-          <w:color w:val="000000"/>
-          <w:sz w:val="19"/>
-          <w:szCs w:val="19"/>
-        </w:rPr>
-      </w:pPr>
-    </w:p>
-    <w:p>
-      <w:pPr>
-        <w:autoSpaceDE w:val="0"/>
-        <w:autoSpaceDN w:val="0"/>
-        <w:adjustRightInd w:val="0"/>
-        <w:spacing w:after="0" w:line="240" w:lineRule="auto"/>
-        <w:rPr>
-          <w:rFonts w:ascii="Consolas" w:hAnsi="Consolas" w:cs="Consolas"/>
-          <w:color w:val="000000"/>
-          <w:sz w:val="19"/>
-          <w:szCs w:val="19"/>
-        </w:rPr>
-      </w:pPr>
-      <w:r>
-        <w:rPr>
-          <w:rFonts w:ascii="Consolas" w:hAnsi="Consolas" w:cs="Consolas"/>
-          <w:color w:val="006400"/>
-          <w:sz w:val="19"/>
-          <w:szCs w:val="19"/>
-        </w:rPr>
         <w:t xml:space="preserve">/// </w:t>
       </w:r>
       <w:r>

</xml_diff>